<commit_message>
YOUR-107 Admin felhasználok tesztelés
</commit_message>
<xml_diff>
--- a/Tesztelés/Tesztelés frontend/bejelentkezes_Teszteles.docx
+++ b/Tesztelés/Tesztelés frontend/bejelentkezes_Teszteles.docx
@@ -17,6 +17,8 @@
         </w:rPr>
         <w:t>Bejelentkezés</w:t>
       </w:r>
+      <w:bookmarkStart w:id="0" w:name="_GoBack"/>
+      <w:bookmarkEnd w:id="0"/>
       <w:r>
         <w:rPr>
           <w:b/>
@@ -201,12 +203,7 @@
               <w:spacing w:line="240" w:lineRule="auto"/>
             </w:pPr>
             <w:r>
-              <w:t>Hiba üzenet: „H</w:t>
-            </w:r>
-            <w:bookmarkStart w:id="0" w:name="_GoBack"/>
-            <w:bookmarkEnd w:id="0"/>
-            <w:r>
-              <w:t>iányzó adatok</w:t>
+              <w:t>Hiba üzenet: „Hiányzó adatok</w:t>
             </w:r>
             <w:r>
               <w:t>!</w:t>
@@ -1793,7 +1790,7 @@
 </file>
 
 <file path=customXml/itemProps1.xml><?xml version="1.0" encoding="utf-8"?>
-<ds:datastoreItem xmlns:ds="http://schemas.openxmlformats.org/officeDocument/2006/customXml" ds:itemID="{38135410-C476-43EB-A452-C2911BA7C747}">
+<ds:datastoreItem xmlns:ds="http://schemas.openxmlformats.org/officeDocument/2006/customXml" ds:itemID="{7B62D620-81C6-46BB-8503-5B9E234D2EC4}">
   <ds:schemaRefs>
     <ds:schemaRef ds:uri="http://schemas.openxmlformats.org/officeDocument/2006/bibliography"/>
   </ds:schemaRefs>

</xml_diff>